<commit_message>
Additional text for taxonomic article
</commit_message>
<xml_diff>
--- a/TaxoArticle.docx
+++ b/TaxoArticle.docx
@@ -683,13 +683,7 @@
         <w:rPr>
           <w:lang w:val="en-US"/>
         </w:rPr>
-        <w:t>Skyros</w:t>
-      </w:r>
-      <w:r>
-        <w:rPr>
-          <w:lang w:val="en-US"/>
-        </w:rPr>
-        <w:t xml:space="preserve"> stretches roughly from north-west to south-east with two major mountains and a depression in the middle of the island. Mount </w:t>
+        <w:t xml:space="preserve">Skyros stretches roughly from north-west to south-east with two major mountains and a depression in the middle of the island. Mount </w:t>
       </w:r>
       <w:proofErr w:type="spellStart"/>
       <w:r>
@@ -899,254 +893,244 @@
       <w:pPr>
         <w:spacing w:line="360" w:lineRule="auto"/>
         <w:rPr>
+          <w:b/>
+          <w:sz w:val="32"/>
           <w:lang w:val="en-US" w:eastAsia="en-GB"/>
         </w:rPr>
       </w:pPr>
+      <w:r>
+        <w:rPr>
+          <w:b/>
+          <w:sz w:val="32"/>
+          <w:lang w:val="en-US" w:eastAsia="en-GB"/>
+        </w:rPr>
+        <w:t xml:space="preserve">Materials and </w:t>
+      </w:r>
+      <w:r>
+        <w:rPr>
+          <w:b/>
+          <w:sz w:val="32"/>
+          <w:lang w:val="en-US" w:eastAsia="en-GB"/>
+        </w:rPr>
+        <w:t>Methods</w:t>
+      </w:r>
     </w:p>
     <w:p>
       <w:pPr>
         <w:spacing w:line="360" w:lineRule="auto"/>
         <w:rPr>
-          <w:b/>
-          <w:sz w:val="32"/>
           <w:lang w:val="en-US" w:eastAsia="en-GB"/>
         </w:rPr>
       </w:pPr>
       <w:r>
         <w:rPr>
-          <w:b/>
-          <w:sz w:val="32"/>
-          <w:lang w:val="en-US" w:eastAsia="en-GB"/>
-        </w:rPr>
-        <w:t xml:space="preserve">Materials and </w:t>
-      </w:r>
-      <w:r>
-        <w:rPr>
-          <w:b/>
-          <w:sz w:val="32"/>
-          <w:lang w:val="en-US" w:eastAsia="en-GB"/>
-        </w:rPr>
-        <w:t>Methods</w:t>
+          <w:lang w:val="en-US"/>
+        </w:rPr>
+        <w:t>We have gathered our data from two trips to Skyros, one in April</w:t>
+      </w:r>
+      <w:r>
+        <w:rPr>
+          <w:lang w:val="en-US"/>
+        </w:rPr>
+        <w:t xml:space="preserve"> of</w:t>
+      </w:r>
+      <w:r>
+        <w:rPr>
+          <w:lang w:val="en-US"/>
+        </w:rPr>
+        <w:t xml:space="preserve"> 2015 and one in the end of March</w:t>
+      </w:r>
+      <w:r>
+        <w:rPr>
+          <w:lang w:val="en-US"/>
+        </w:rPr>
+        <w:t xml:space="preserve"> of</w:t>
+      </w:r>
+      <w:r>
+        <w:rPr>
+          <w:lang w:val="en-US"/>
+        </w:rPr>
+        <w:t xml:space="preserve"> 2019. While the first trip </w:t>
+      </w:r>
+      <w:r>
+        <w:rPr>
+          <w:lang w:val="en-US"/>
+        </w:rPr>
+        <w:t>was</w:t>
+      </w:r>
+      <w:r>
+        <w:rPr>
+          <w:lang w:val="en-US"/>
+        </w:rPr>
+        <w:t xml:space="preserve"> under decent collecting conditions, with warm and sunny weather, the second trip was during a very cold and windy week, following a very cold winter. </w:t>
+      </w:r>
+      <w:r>
+        <w:rPr>
+          <w:lang w:val="en-US"/>
+        </w:rPr>
+        <w:t xml:space="preserve">To collect, we </w:t>
+      </w:r>
+      <w:r>
+        <w:rPr>
+          <w:lang w:val="en-US"/>
+        </w:rPr>
+        <w:t>sifted various types of debris</w:t>
+      </w:r>
+      <w:r>
+        <w:rPr>
+          <w:lang w:val="en-US"/>
+        </w:rPr>
+        <w:t>,</w:t>
+      </w:r>
+      <w:r>
+        <w:rPr>
+          <w:lang w:val="en-US"/>
+        </w:rPr>
+        <w:t xml:space="preserve"> set</w:t>
+      </w:r>
+      <w:r>
+        <w:rPr>
+          <w:lang w:val="en-US"/>
+        </w:rPr>
+        <w:t xml:space="preserve"> pitfall traps as well as hand</w:t>
+      </w:r>
+      <w:r>
+        <w:rPr>
+          <w:lang w:val="en-US"/>
+        </w:rPr>
+        <w:t xml:space="preserve"> </w:t>
+      </w:r>
+      <w:r>
+        <w:rPr>
+          <w:lang w:val="en-US"/>
+        </w:rPr>
+        <w:t xml:space="preserve">collecting </w:t>
+      </w:r>
+      <w:r>
+        <w:rPr>
+          <w:lang w:val="en-US"/>
+        </w:rPr>
+        <w:t>from ground-based microhabitats</w:t>
+      </w:r>
+      <w:r>
+        <w:rPr>
+          <w:lang w:val="en-US"/>
+        </w:rPr>
+        <w:t>, carcasses found in the wild and in goat, sheep, horse and cow dung</w:t>
+      </w:r>
+      <w:r>
+        <w:rPr>
+          <w:lang w:val="en-US"/>
+        </w:rPr>
+        <w:t>.</w:t>
+      </w:r>
+      <w:r>
+        <w:rPr>
+          <w:lang w:val="en-US"/>
+        </w:rPr>
+        <w:t xml:space="preserve"> We also swept vegetation in certain </w:t>
+      </w:r>
+      <w:r>
+        <w:rPr>
+          <w:lang w:val="en-US"/>
+        </w:rPr>
+        <w:t>localities and</w:t>
+      </w:r>
+      <w:r>
+        <w:rPr>
+          <w:lang w:val="en-US"/>
+        </w:rPr>
+        <w:t xml:space="preserve"> installed a combined Flight Intercept Trap (FIT) and Malaise trap at site E</w:t>
+      </w:r>
+      <w:r>
+        <w:rPr>
+          <w:lang w:val="en-US"/>
+        </w:rPr>
+        <w:t>.</w:t>
+      </w:r>
+      <w:r>
+        <w:rPr>
+          <w:lang w:val="en-US"/>
+        </w:rPr>
+        <w:t xml:space="preserve"> </w:t>
+      </w:r>
+      <w:r>
+        <w:rPr>
+          <w:lang w:eastAsia="en-GB"/>
+        </w:rPr>
+        <w:t>Most of our sifted material was from leaf litter or other similar plant debris, while a couple of samples were collected sifting soil around grass roots. The sifted material was sorted using both Winkler eclectors as well as manually in warm conditions to extract as many specimens as possible</w:t>
+      </w:r>
+      <w:r>
+        <w:rPr>
+          <w:lang w:val="en-US"/>
+        </w:rPr>
+        <w:t xml:space="preserve">. </w:t>
+      </w:r>
+      <w:r>
+        <w:rPr>
+          <w:lang w:val="en-US"/>
+        </w:rPr>
+        <w:t xml:space="preserve">Salted water </w:t>
+      </w:r>
+      <w:r>
+        <w:rPr>
+          <w:lang w:val="en-US"/>
+        </w:rPr>
+        <w:t xml:space="preserve">and cheap Greek wine </w:t>
+      </w:r>
+      <w:r>
+        <w:rPr>
+          <w:lang w:val="en-US"/>
+        </w:rPr>
+        <w:t>were</w:t>
+      </w:r>
+      <w:r>
+        <w:rPr>
+          <w:lang w:val="en-US"/>
+        </w:rPr>
+        <w:t xml:space="preserve"> used as a preservative for</w:t>
+      </w:r>
+      <w:r>
+        <w:rPr>
+          <w:lang w:val="en-US"/>
+        </w:rPr>
+        <w:t xml:space="preserve"> the</w:t>
+      </w:r>
+      <w:r>
+        <w:rPr>
+          <w:lang w:val="en-US"/>
+        </w:rPr>
+        <w:t xml:space="preserve"> lower pans of the FIT</w:t>
+      </w:r>
+      <w:r>
+        <w:rPr>
+          <w:lang w:val="en-US"/>
+        </w:rPr>
+        <w:t xml:space="preserve"> as well as the pitfall traps set during the first trip. </w:t>
+      </w:r>
+      <w:r>
+        <w:rPr>
+          <w:lang w:val="en-US"/>
+        </w:rPr>
+        <w:t>All hand- or trap-collected material was eventually preserved in containers within 96%</w:t>
+      </w:r>
+      <w:r>
+        <w:rPr>
+          <w:lang w:val="en-US"/>
+        </w:rPr>
+        <w:t xml:space="preserve"> </w:t>
+      </w:r>
+      <w:r>
+        <w:rPr>
+          <w:lang w:val="en-US"/>
+        </w:rPr>
+        <w:t>alcohol.</w:t>
       </w:r>
     </w:p>
     <w:p>
       <w:pPr>
         <w:spacing w:line="360" w:lineRule="auto"/>
         <w:rPr>
-          <w:lang w:val="en-US" w:eastAsia="en-GB"/>
-        </w:rPr>
-      </w:pPr>
-      <w:r>
-        <w:rPr>
-          <w:lang w:val="en-US"/>
-        </w:rPr>
-        <w:t>We have gathered our data from two trips to Skyros, one in April</w:t>
-      </w:r>
-      <w:r>
-        <w:rPr>
-          <w:lang w:val="en-US"/>
-        </w:rPr>
-        <w:t xml:space="preserve"> of</w:t>
-      </w:r>
-      <w:r>
-        <w:rPr>
-          <w:lang w:val="en-US"/>
-        </w:rPr>
-        <w:t xml:space="preserve"> 2015 and one in the end of March</w:t>
-      </w:r>
-      <w:r>
-        <w:rPr>
-          <w:lang w:val="en-US"/>
-        </w:rPr>
-        <w:t xml:space="preserve"> of</w:t>
-      </w:r>
-      <w:r>
-        <w:rPr>
-          <w:lang w:val="en-US"/>
-        </w:rPr>
-        <w:t xml:space="preserve"> 2019. While the first trip </w:t>
-      </w:r>
-      <w:r>
-        <w:rPr>
-          <w:lang w:val="en-US"/>
-        </w:rPr>
-        <w:t>was</w:t>
-      </w:r>
-      <w:r>
-        <w:rPr>
-          <w:lang w:val="en-US"/>
-        </w:rPr>
-        <w:t xml:space="preserve"> under decent collecting conditions, with warm and sunny weather, the second trip was during a very cold and windy week, following a very cold winter. </w:t>
-      </w:r>
-      <w:r>
-        <w:rPr>
-          <w:lang w:val="en-US"/>
-        </w:rPr>
-        <w:t xml:space="preserve">To collect, we </w:t>
-      </w:r>
-      <w:r>
-        <w:rPr>
-          <w:lang w:val="en-US"/>
-        </w:rPr>
-        <w:t>sifted various types of debris</w:t>
-      </w:r>
-      <w:r>
-        <w:rPr>
-          <w:lang w:val="en-US"/>
-        </w:rPr>
-        <w:t>,</w:t>
-      </w:r>
-      <w:r>
-        <w:rPr>
-          <w:lang w:val="en-US"/>
-        </w:rPr>
-        <w:t xml:space="preserve"> set</w:t>
-      </w:r>
-      <w:r>
-        <w:rPr>
-          <w:lang w:val="en-US"/>
-        </w:rPr>
-        <w:t xml:space="preserve"> pitfall traps as well as hand</w:t>
-      </w:r>
-      <w:r>
-        <w:rPr>
-          <w:lang w:val="en-US"/>
-        </w:rPr>
-        <w:t xml:space="preserve"> </w:t>
-      </w:r>
-      <w:r>
-        <w:rPr>
-          <w:lang w:val="en-US"/>
-        </w:rPr>
-        <w:t xml:space="preserve">collecting </w:t>
-      </w:r>
-      <w:r>
-        <w:rPr>
-          <w:lang w:val="en-US"/>
-        </w:rPr>
-        <w:t>from ground-based microhabitats</w:t>
-      </w:r>
-      <w:r>
-        <w:rPr>
-          <w:lang w:val="en-US"/>
-        </w:rPr>
-        <w:t>, carcasses found in the wild and in goat, sheep, horse and cow dung</w:t>
-      </w:r>
-      <w:r>
-        <w:rPr>
-          <w:lang w:val="en-US"/>
-        </w:rPr>
-        <w:t>.</w:t>
-      </w:r>
-      <w:r>
-        <w:rPr>
-          <w:lang w:val="en-US"/>
-        </w:rPr>
-        <w:t xml:space="preserve"> We also swept vegetation in certain </w:t>
-      </w:r>
-      <w:r>
-        <w:rPr>
-          <w:lang w:val="en-US"/>
-        </w:rPr>
-        <w:t>localities and</w:t>
-      </w:r>
-      <w:r>
-        <w:rPr>
-          <w:lang w:val="en-US"/>
-        </w:rPr>
-        <w:t xml:space="preserve"> installed a combined Flight Intercept Trap (FIT) and Malaise trap at site E</w:t>
-      </w:r>
-      <w:r>
-        <w:rPr>
-          <w:lang w:val="en-US"/>
-        </w:rPr>
-        <w:t>.</w:t>
-      </w:r>
-      <w:r>
-        <w:rPr>
-          <w:lang w:val="en-US"/>
-        </w:rPr>
-        <w:t xml:space="preserve"> </w:t>
-      </w:r>
-      <w:r>
-        <w:rPr>
-          <w:lang w:eastAsia="en-GB"/>
-        </w:rPr>
-        <w:t>Most of our sifted material was from leaf litter or other similar plant debris, while a couple of samples were collected sifting soil around grass roots. The sifted material was sorted using both Winkler eclectors as well as manually in warm conditions to extract as many specimens as possible</w:t>
-      </w:r>
-      <w:r>
-        <w:rPr>
-          <w:lang w:val="en-US"/>
-        </w:rPr>
-        <w:t xml:space="preserve">. </w:t>
-      </w:r>
-      <w:r>
-        <w:rPr>
-          <w:lang w:val="en-US"/>
-        </w:rPr>
-        <w:t xml:space="preserve">Salted water </w:t>
-      </w:r>
-      <w:r>
-        <w:rPr>
-          <w:lang w:val="en-US"/>
-        </w:rPr>
-        <w:t xml:space="preserve">and cheap Greek wine </w:t>
-      </w:r>
-      <w:r>
-        <w:rPr>
-          <w:lang w:val="en-US"/>
-        </w:rPr>
-        <w:t>were</w:t>
-      </w:r>
-      <w:r>
-        <w:rPr>
-          <w:lang w:val="en-US"/>
-        </w:rPr>
-        <w:t xml:space="preserve"> used as a preservative for</w:t>
-      </w:r>
-      <w:r>
-        <w:rPr>
-          <w:lang w:val="en-US"/>
-        </w:rPr>
-        <w:t xml:space="preserve"> the</w:t>
-      </w:r>
-      <w:r>
-        <w:rPr>
-          <w:lang w:val="en-US"/>
-        </w:rPr>
-        <w:t xml:space="preserve"> lower pans of the FIT</w:t>
-      </w:r>
-      <w:r>
-        <w:rPr>
-          <w:lang w:val="en-US"/>
-        </w:rPr>
-        <w:t xml:space="preserve"> as well as the pitfall traps set during the first trip. </w:t>
-      </w:r>
-      <w:r>
-        <w:rPr>
-          <w:lang w:val="en-US"/>
-        </w:rPr>
-        <w:t>All hand- or trap-collected material was eventually preserved in containers within 96%</w:t>
-      </w:r>
-      <w:r>
-        <w:rPr>
-          <w:lang w:val="en-US"/>
-        </w:rPr>
-        <w:t xml:space="preserve"> </w:t>
-      </w:r>
-      <w:r>
-        <w:rPr>
-          <w:lang w:val="en-US"/>
-        </w:rPr>
-        <w:t>alcohol.</w:t>
-      </w:r>
-      <w:bookmarkStart w:id="0" w:name="_GoBack"/>
-      <w:bookmarkEnd w:id="0"/>
-    </w:p>
-    <w:p>
-      <w:pPr>
-        <w:spacing w:line="360" w:lineRule="auto"/>
-        <w:rPr>
           <w:lang w:val="en-US"/>
         </w:rPr>
       </w:pPr>
@@ -1484,14 +1468,7 @@
         <w:rPr>
           <w:lang w:eastAsia="en-GB"/>
         </w:rPr>
-        <w:t xml:space="preserve"> Hill, SW slopes, N38°52.039’, E024°30.035’, 250 m, 12.IV.2015, dry pine </w:t>
-      </w:r>
-      <w:r>
-        <w:rPr>
-          <w:lang w:eastAsia="en-GB"/>
-        </w:rPr>
-        <w:lastRenderedPageBreak/>
-        <w:t xml:space="preserve">forest/scrubby understory: a) sifting leaf litter, b) under bark.; </w:t>
+        <w:t xml:space="preserve"> Hill, SW slopes, N38°52.039’, E024°30.035’, 250 m, 12.IV.2015, dry pine forest/scrubby understory: a) sifting leaf litter, b) under bark.; </w:t>
       </w:r>
       <w:r>
         <w:rPr>
@@ -1531,7 +1508,14 @@
         <w:rPr>
           <w:lang w:eastAsia="en-GB"/>
         </w:rPr>
-        <w:t xml:space="preserve">440 m, 14.IV.2015, maple forest: a) sifting leaf litter, b) under rocks, c) hand collected.; </w:t>
+        <w:t xml:space="preserve">440 m, 14.IV.2015, maple forest: a) sifting leaf litter, b) under rocks, c) </w:t>
+      </w:r>
+      <w:r>
+        <w:rPr>
+          <w:lang w:eastAsia="en-GB"/>
+        </w:rPr>
+        <w:lastRenderedPageBreak/>
+        <w:t xml:space="preserve">hand collected.; </w:t>
       </w:r>
       <w:r>
         <w:rPr>
@@ -12437,7 +12421,7 @@
         <w:rPr>
           <w:lang w:val="en-GB" w:eastAsia="en-GB"/>
         </w:rPr>
-        <w:t xml:space="preserve">, several </w:t>
+        <w:t xml:space="preserve">, </w:t>
       </w:r>
       <w:proofErr w:type="spellStart"/>
       <w:r>
@@ -12465,7 +12449,7 @@
         <w:rPr>
           <w:lang w:val="en-GB" w:eastAsia="en-GB"/>
         </w:rPr>
-        <w:t xml:space="preserve">, alternans, praecox and togata species, </w:t>
+        <w:t xml:space="preserve">, alternans, praecox and togata, </w:t>
       </w:r>
       <w:proofErr w:type="spellStart"/>
       <w:r>
@@ -12526,31 +12510,216 @@
     </w:p>
     <w:p>
       <w:pPr>
-        <w:rPr>
-          <w:lang w:val="en-US"/>
+        <w:spacing w:line="360" w:lineRule="auto"/>
+        <w:rPr>
+          <w:lang w:val="en-GB" w:eastAsia="en-GB"/>
         </w:rPr>
       </w:pPr>
       <w:r>
         <w:rPr>
-          <w:lang w:val="en-US"/>
-        </w:rPr>
-        <w:t>Thus, not much activity was seen during this second trip, neither above nor beneath cover.</w:t>
+          <w:lang w:val="en-GB" w:eastAsia="en-GB"/>
+        </w:rPr>
+        <w:t xml:space="preserve">Most of the beetles which we have found are widespread, ranging from a few cosmopolitan species </w:t>
+      </w:r>
+      <w:r>
+        <w:rPr>
+          <w:lang w:val="en-GB" w:eastAsia="en-GB"/>
+        </w:rPr>
+        <w:t xml:space="preserve">(5) </w:t>
+      </w:r>
+      <w:r>
+        <w:rPr>
+          <w:lang w:val="en-GB" w:eastAsia="en-GB"/>
+        </w:rPr>
+        <w:t xml:space="preserve">over </w:t>
+      </w:r>
+      <w:r>
+        <w:rPr>
+          <w:lang w:val="en-GB" w:eastAsia="en-GB"/>
+        </w:rPr>
+        <w:t>some</w:t>
+      </w:r>
+      <w:r>
+        <w:rPr>
+          <w:lang w:val="en-GB" w:eastAsia="en-GB"/>
+        </w:rPr>
+        <w:t xml:space="preserve"> Holarctic</w:t>
+      </w:r>
+      <w:r>
+        <w:rPr>
+          <w:lang w:val="en-GB" w:eastAsia="en-GB"/>
+        </w:rPr>
+        <w:t xml:space="preserve"> (8)</w:t>
+      </w:r>
+      <w:r>
+        <w:rPr>
+          <w:lang w:val="en-GB" w:eastAsia="en-GB"/>
+        </w:rPr>
+        <w:t xml:space="preserve"> and</w:t>
+      </w:r>
+      <w:r>
+        <w:rPr>
+          <w:lang w:val="en-GB" w:eastAsia="en-GB"/>
+        </w:rPr>
+        <w:t xml:space="preserve"> a lot of</w:t>
+      </w:r>
+      <w:r>
+        <w:rPr>
+          <w:lang w:val="en-GB" w:eastAsia="en-GB"/>
+        </w:rPr>
+        <w:t xml:space="preserve"> </w:t>
+      </w:r>
+      <w:proofErr w:type="gramStart"/>
+      <w:r>
+        <w:rPr>
+          <w:lang w:val="en-GB" w:eastAsia="en-GB"/>
+        </w:rPr>
+        <w:t>Pale</w:t>
+      </w:r>
+      <w:r>
+        <w:rPr>
+          <w:lang w:val="en-GB" w:eastAsia="en-GB"/>
+        </w:rPr>
+        <w:t>arctic</w:t>
+      </w:r>
+      <w:r>
+        <w:rPr>
+          <w:lang w:val="en-GB" w:eastAsia="en-GB"/>
+        </w:rPr>
+        <w:t>(</w:t>
+      </w:r>
+      <w:proofErr w:type="gramEnd"/>
+      <w:r>
+        <w:rPr>
+          <w:lang w:val="en-GB" w:eastAsia="en-GB"/>
+        </w:rPr>
+        <w:t>22)</w:t>
+      </w:r>
+      <w:r>
+        <w:rPr>
+          <w:lang w:val="en-GB" w:eastAsia="en-GB"/>
+        </w:rPr>
+        <w:t xml:space="preserve"> species to</w:t>
+      </w:r>
+      <w:r>
+        <w:rPr>
+          <w:lang w:val="en-GB" w:eastAsia="en-GB"/>
+        </w:rPr>
+        <w:t xml:space="preserve"> quite</w:t>
+      </w:r>
+      <w:r>
+        <w:rPr>
+          <w:lang w:val="en-GB" w:eastAsia="en-GB"/>
+        </w:rPr>
+        <w:t xml:space="preserve"> a few European</w:t>
+      </w:r>
+      <w:r>
+        <w:rPr>
+          <w:lang w:val="en-GB" w:eastAsia="en-GB"/>
+        </w:rPr>
+        <w:t xml:space="preserve"> (11)</w:t>
+      </w:r>
+      <w:r>
+        <w:rPr>
+          <w:lang w:val="en-GB" w:eastAsia="en-GB"/>
+        </w:rPr>
+        <w:t xml:space="preserve"> species. There is also quite a few </w:t>
+      </w:r>
+      <w:proofErr w:type="spellStart"/>
+      <w:r>
+        <w:rPr>
+          <w:lang w:val="en-GB" w:eastAsia="en-GB"/>
+        </w:rPr>
+        <w:t>mediterranian</w:t>
+      </w:r>
+      <w:proofErr w:type="spellEnd"/>
+      <w:r>
+        <w:rPr>
+          <w:lang w:val="en-GB" w:eastAsia="en-GB"/>
+        </w:rPr>
+        <w:t xml:space="preserve"> species (8)</w:t>
+      </w:r>
+      <w:r>
+        <w:rPr>
+          <w:lang w:val="en-GB" w:eastAsia="en-GB"/>
+        </w:rPr>
+        <w:t xml:space="preserve"> and only a few species which are contained mostly in the Aegean/Anatolian region (2/3 species). </w:t>
+      </w:r>
+      <w:proofErr w:type="gramStart"/>
+      <w:r>
+        <w:rPr>
+          <w:lang w:val="en-GB" w:eastAsia="en-GB"/>
+        </w:rPr>
+        <w:t>Thus</w:t>
+      </w:r>
+      <w:proofErr w:type="gramEnd"/>
+      <w:r>
+        <w:rPr>
+          <w:lang w:val="en-GB" w:eastAsia="en-GB"/>
+        </w:rPr>
+        <w:t xml:space="preserve"> we see that only a clear minority of the species which we have found are exclusive or near </w:t>
+      </w:r>
+      <w:r>
+        <w:rPr>
+          <w:lang w:val="en-GB" w:eastAsia="en-GB"/>
+        </w:rPr>
+        <w:t>exclusive</w:t>
+      </w:r>
+      <w:r>
+        <w:rPr>
+          <w:lang w:val="en-GB" w:eastAsia="en-GB"/>
+        </w:rPr>
+        <w:t xml:space="preserve"> to the region. </w:t>
       </w:r>
     </w:p>
     <w:p>
       <w:pPr>
-        <w:rPr>
-          <w:b/>
-          <w:sz w:val="40"/>
-          <w:szCs w:val="40"/>
+        <w:spacing w:line="360" w:lineRule="auto"/>
+        <w:rPr>
+          <w:lang w:val="en-GB" w:eastAsia="en-GB"/>
         </w:rPr>
       </w:pPr>
       <w:r>
         <w:rPr>
-          <w:lang w:val="en-US" w:eastAsia="en-GB"/>
-        </w:rPr>
-        <w:t>During our second trip, very little activity was seen above ground, and this was reflected in our pitfall traps as they either yielded nothing or very little</w:t>
-      </w:r>
+          <w:lang w:val="en-GB" w:eastAsia="en-GB"/>
+        </w:rPr>
+        <w:t xml:space="preserve">We feel that our collecting has yielded a somewhat representative collection of the species list of the </w:t>
+      </w:r>
+      <w:proofErr w:type="spellStart"/>
+      <w:r>
+        <w:rPr>
+          <w:lang w:val="en-GB" w:eastAsia="en-GB"/>
+        </w:rPr>
+        <w:t>Skyrian</w:t>
+      </w:r>
+      <w:proofErr w:type="spellEnd"/>
+      <w:r>
+        <w:rPr>
+          <w:lang w:val="en-GB" w:eastAsia="en-GB"/>
+        </w:rPr>
+        <w:t xml:space="preserve"> rove beetles. Though we didn’t see much activity during our second trip neither above nor beneath cover, our first trip makes up for this. The large temperature difference</w:t>
+      </w:r>
+      <w:r>
+        <w:rPr>
+          <w:lang w:val="en-GB" w:eastAsia="en-GB"/>
+        </w:rPr>
+        <w:t xml:space="preserve"> between the </w:t>
+      </w:r>
+      <w:r>
+        <w:rPr>
+          <w:lang w:val="en-GB" w:eastAsia="en-GB"/>
+        </w:rPr>
+        <w:lastRenderedPageBreak/>
+        <w:t>trips</w:t>
+      </w:r>
+      <w:r>
+        <w:rPr>
+          <w:lang w:val="en-GB" w:eastAsia="en-GB"/>
+        </w:rPr>
+        <w:t xml:space="preserve"> makes the fauna found during the two collecting trips slightly different, and thus more representative of the actual, true species list found on the island.</w:t>
+      </w:r>
+      <w:bookmarkStart w:id="0" w:name="_GoBack"/>
+      <w:bookmarkEnd w:id="0"/>
     </w:p>
     <w:p>
       <w:pPr>
@@ -12647,7 +12816,6 @@
         <w:rPr>
           <w:noProof/>
         </w:rPr>
-        <w:lastRenderedPageBreak/>
         <w:t xml:space="preserve">Assing, V. (2013b). On the Staphylinidae of Rhodes, Greece. Linzer Biol. Beitr. </w:t>
       </w:r>
       <w:r>
@@ -12974,17 +13142,6 @@
         </w:rPr>
         <w:t>, 31–67.</w:t>
       </w:r>
-    </w:p>
-    <w:p>
-      <w:pPr>
-        <w:widowControl w:val="0"/>
-        <w:autoSpaceDE w:val="0"/>
-        <w:autoSpaceDN w:val="0"/>
-        <w:adjustRightInd w:val="0"/>
-        <w:rPr>
-          <w:noProof/>
-        </w:rPr>
-      </w:pPr>
     </w:p>
     <w:p>
       <w:pPr>
@@ -13453,6 +13610,7 @@
   <w:style w:type="character" w:default="1" w:styleId="DefaultParagraphFont">
     <w:name w:val="Default Paragraph Font"/>
     <w:uiPriority w:val="1"/>
+    <w:semiHidden/>
     <w:unhideWhenUsed/>
   </w:style>
   <w:style w:type="table" w:default="1" w:styleId="TableNormal">

</xml_diff>